<commit_message>
added plate layout generation apps for separate qWID-EC and qWID-CIN tests
</commit_message>
<xml_diff>
--- a/ML_WIDqGyn_guidelines.docx
+++ b/ML_WIDqGyn_guidelines.docx
@@ -30,23 +30,7 @@
           <w:sz w:val="36"/>
           <w:szCs w:val="36"/>
         </w:rPr>
-        <w:t xml:space="preserve"> </w:t>
-      </w:r>
-      <w:proofErr w:type="spellStart"/>
-      <w:r>
-        <w:rPr>
-          <w:sz w:val="36"/>
-          <w:szCs w:val="36"/>
-        </w:rPr>
-        <w:t>Methylight</w:t>
-      </w:r>
-      <w:proofErr w:type="spellEnd"/>
-      <w:r>
-        <w:rPr>
-          <w:sz w:val="36"/>
-          <w:szCs w:val="36"/>
-        </w:rPr>
-        <w:t xml:space="preserve"> </w:t>
+        <w:t xml:space="preserve"> Methylight </w:t>
       </w:r>
       <w:r>
         <w:rPr>
@@ -67,28 +51,24 @@
           <w:sz w:val="36"/>
           <w:szCs w:val="36"/>
         </w:rPr>
-        <w:t xml:space="preserve"> </w:t>
-      </w:r>
-      <w:proofErr w:type="spellStart"/>
-      <w:r>
-        <w:rPr>
-          <w:sz w:val="36"/>
-          <w:szCs w:val="36"/>
-        </w:rPr>
-        <w:t>qWID</w:t>
-      </w:r>
-      <w:proofErr w:type="spellEnd"/>
-      <w:r>
-        <w:rPr>
-          <w:sz w:val="36"/>
-          <w:szCs w:val="36"/>
-        </w:rPr>
-        <w:t>-GYN</w:t>
-      </w:r>
-    </w:p>
-    <w:p>
-      <w:r>
-        <w:t>Last updated: 14.12.2022, Charlotte Vavourakis</w:t>
+        <w:t xml:space="preserve"> qWID-GYN</w:t>
+      </w:r>
+    </w:p>
+    <w:p>
+      <w:r>
+        <w:t xml:space="preserve">Last updated: </w:t>
+      </w:r>
+      <w:r>
+        <w:t>10.01</w:t>
+      </w:r>
+      <w:r>
+        <w:t>.202</w:t>
+      </w:r>
+      <w:r>
+        <w:t>2</w:t>
+      </w:r>
+      <w:r>
+        <w:t>, Charlotte Vavourakis</w:t>
       </w:r>
     </w:p>
     <w:p/>
@@ -97,13 +77,8 @@
         <w:pStyle w:val="Steps"/>
       </w:pPr>
       <w:r>
-        <w:t xml:space="preserve">Save the .eds file in the </w:t>
-      </w:r>
-      <w:proofErr w:type="spellStart"/>
-      <w:r>
-        <w:t>ZIDshare</w:t>
-      </w:r>
-      <w:proofErr w:type="spellEnd"/>
+        <w:t>Save the .eds file in the ZIDshare</w:t>
+      </w:r>
     </w:p>
     <w:p>
       <w:pPr>
@@ -115,31 +90,7 @@
     </w:p>
     <w:p>
       <w:r>
-        <w:t>\Dropbox\</w:t>
-      </w:r>
-      <w:proofErr w:type="spellStart"/>
-      <w:r>
-        <w:t>eutops</w:t>
-      </w:r>
-      <w:proofErr w:type="spellEnd"/>
-      <w:r>
-        <w:t>\data\</w:t>
-      </w:r>
-      <w:proofErr w:type="spellStart"/>
-      <w:r>
-        <w:t>raw_data</w:t>
-      </w:r>
-      <w:proofErr w:type="spellEnd"/>
-      <w:r>
-        <w:t>\</w:t>
-      </w:r>
-      <w:proofErr w:type="spellStart"/>
-      <w:r>
-        <w:t>methylight</w:t>
-      </w:r>
-      <w:proofErr w:type="spellEnd"/>
-      <w:r>
-        <w:t>\</w:t>
+        <w:t>\Dropbox\eutops\data\raw_data\methylight\</w:t>
       </w:r>
     </w:p>
     <w:p>
@@ -147,57 +98,73 @@
         <w:pStyle w:val="Steps"/>
       </w:pPr>
       <w:r>
-        <w:t xml:space="preserve">Generate a </w:t>
-      </w:r>
-      <w:proofErr w:type="spellStart"/>
-      <w:r>
-        <w:t>samplesheet</w:t>
-      </w:r>
-      <w:proofErr w:type="spellEnd"/>
-      <w:r>
-        <w:t xml:space="preserve"> using the Shiny </w:t>
-      </w:r>
-    </w:p>
-    <w:p>
-      <w:pPr>
-        <w:pStyle w:val="ListParagraph"/>
-        <w:numPr>
-          <w:ilvl w:val="0"/>
-          <w:numId w:val="1"/>
-        </w:numPr>
-      </w:pPr>
-      <w:r>
-        <w:t>Make sure R is installed and in your environment path.</w:t>
-      </w:r>
-      <w:r>
-        <w:t xml:space="preserve"> </w:t>
-      </w:r>
-      <w:r>
-        <w:t xml:space="preserve">Libraries needed: shiny, </w:t>
-      </w:r>
-      <w:proofErr w:type="spellStart"/>
-      <w:r>
-        <w:t>readxl</w:t>
-      </w:r>
-      <w:proofErr w:type="spellEnd"/>
-      <w:r>
-        <w:t xml:space="preserve">, </w:t>
-      </w:r>
-      <w:proofErr w:type="spellStart"/>
-      <w:r>
-        <w:t>stringr</w:t>
-      </w:r>
-      <w:proofErr w:type="spellEnd"/>
-      <w:r>
-        <w:t xml:space="preserve"> and </w:t>
-      </w:r>
-      <w:proofErr w:type="spellStart"/>
-      <w:r>
-        <w:t>dplyr</w:t>
-      </w:r>
-      <w:proofErr w:type="spellEnd"/>
-      <w:r>
-        <w:t>.</w:t>
+        <w:t xml:space="preserve">Generate a samplesheet using the Shiny </w:t>
+      </w:r>
+    </w:p>
+    <w:p>
+      <w:pPr>
+        <w:pStyle w:val="ListParagraph"/>
+        <w:numPr>
+          <w:ilvl w:val="0"/>
+          <w:numId w:val="1"/>
+        </w:numPr>
+      </w:pPr>
+      <w:r>
+        <w:t>Prepare a sample sheet in Excel, first column should be labeled “Number”, second column should be labeled “Sample_name”. Up to 42 samples can be entered, mind the trailing “0” for the first 9 samples! Example:</w:t>
+      </w:r>
+    </w:p>
+    <w:p>
+      <w:pPr>
+        <w:ind w:left="360"/>
+      </w:pPr>
+      <w:r>
+        <w:drawing>
+          <wp:inline distT="0" distB="0" distL="0" distR="0" wp14:anchorId="2745129B" wp14:editId="1FE79682">
+            <wp:extent cx="2228850" cy="2924175"/>
+            <wp:effectExtent l="0" t="0" r="0" b="9525"/>
+            <wp:docPr id="3" name="Picture 3" descr="Table&#10;&#10;Description automatically generated"/>
+            <wp:cNvGraphicFramePr>
+              <a:graphicFrameLocks xmlns:a="http://schemas.openxmlformats.org/drawingml/2006/main" noChangeAspect="1"/>
+            </wp:cNvGraphicFramePr>
+            <a:graphic xmlns:a="http://schemas.openxmlformats.org/drawingml/2006/main">
+              <a:graphicData uri="http://schemas.openxmlformats.org/drawingml/2006/picture">
+                <pic:pic xmlns:pic="http://schemas.openxmlformats.org/drawingml/2006/picture">
+                  <pic:nvPicPr>
+                    <pic:cNvPr id="3" name="Picture 3" descr="Table&#10;&#10;Description automatically generated"/>
+                    <pic:cNvPicPr/>
+                  </pic:nvPicPr>
+                  <pic:blipFill>
+                    <a:blip r:embed="rId5"/>
+                    <a:stretch>
+                      <a:fillRect/>
+                    </a:stretch>
+                  </pic:blipFill>
+                  <pic:spPr>
+                    <a:xfrm>
+                      <a:off x="0" y="0"/>
+                      <a:ext cx="2228850" cy="2924175"/>
+                    </a:xfrm>
+                    <a:prstGeom prst="rect">
+                      <a:avLst/>
+                    </a:prstGeom>
+                  </pic:spPr>
+                </pic:pic>
+              </a:graphicData>
+            </a:graphic>
+          </wp:inline>
+        </w:drawing>
+      </w:r>
+    </w:p>
+    <w:p>
+      <w:pPr>
+        <w:pStyle w:val="ListParagraph"/>
+        <w:numPr>
+          <w:ilvl w:val="0"/>
+          <w:numId w:val="1"/>
+        </w:numPr>
+      </w:pPr>
+      <w:r>
+        <w:t>Make sure R is installed and in your environment path. Libraries needed: shiny, readxl, stringr and dplyr.</w:t>
       </w:r>
     </w:p>
     <w:p>
@@ -212,31 +179,7 @@
         <w:t xml:space="preserve">Navigate to </w:t>
       </w:r>
       <w:r>
-        <w:t>\Dropbox\</w:t>
-      </w:r>
-      <w:proofErr w:type="spellStart"/>
-      <w:r>
-        <w:t>eutops</w:t>
-      </w:r>
-      <w:proofErr w:type="spellEnd"/>
-      <w:r>
-        <w:t>\scripts\</w:t>
-      </w:r>
-      <w:proofErr w:type="spellStart"/>
-      <w:r>
-        <w:t>methylight</w:t>
-      </w:r>
-      <w:proofErr w:type="spellEnd"/>
-      <w:r>
-        <w:t>\</w:t>
-      </w:r>
-      <w:proofErr w:type="spellStart"/>
-      <w:r>
-        <w:t>ML_WIDqGyn</w:t>
-      </w:r>
-      <w:proofErr w:type="spellEnd"/>
-      <w:r>
-        <w:t>\</w:t>
+        <w:t>\Dropbox\eutops\scripts\methylight\ML_WIDqGyn\</w:t>
       </w:r>
       <w:r>
         <w:t>shiny</w:t>
@@ -257,15 +200,7 @@
         <w:t>Double-click GeneratePlatelayoutGYN.bat (</w:t>
       </w:r>
       <w:r>
-        <w:t xml:space="preserve">you could make a shortcut to this file </w:t>
-      </w:r>
-      <w:proofErr w:type="gramStart"/>
-      <w:r>
-        <w:t>e.g.</w:t>
-      </w:r>
-      <w:proofErr w:type="gramEnd"/>
-      <w:r>
-        <w:t xml:space="preserve"> on your Desktop</w:t>
+        <w:t>you could make a shortcut to this file e.g. on your Desktop</w:t>
       </w:r>
       <w:r>
         <w:t>)</w:t>
@@ -327,21 +262,7 @@
         <w:rPr>
           <w:color w:val="FF0000"/>
         </w:rPr>
-        <w:t xml:space="preserve">Save the resulting sample sheet, alongside the raw data (.eds file) both on the </w:t>
-      </w:r>
-      <w:proofErr w:type="spellStart"/>
-      <w:r>
-        <w:rPr>
-          <w:color w:val="FF0000"/>
-        </w:rPr>
-        <w:t>ZIDshare</w:t>
-      </w:r>
-      <w:proofErr w:type="spellEnd"/>
-      <w:r>
-        <w:rPr>
-          <w:color w:val="FF0000"/>
-        </w:rPr>
-        <w:t xml:space="preserve"> and the Dropbox</w:t>
+        <w:t>Save the resulting sample sheet, alongside the raw data (.eds file) both on the ZIDshare and the Dropbox</w:t>
       </w:r>
     </w:p>
     <w:p>
@@ -376,18 +297,8 @@
           <w:sz w:val="28"/>
           <w:szCs w:val="28"/>
         </w:rPr>
-        <w:t xml:space="preserve">!!!!!!!!!! Make sure to do this BEFORE editing an .eds </w:t>
-      </w:r>
-      <w:proofErr w:type="gramStart"/>
-      <w:r>
-        <w:rPr>
-          <w:color w:val="FF0000"/>
-          <w:sz w:val="28"/>
-          <w:szCs w:val="28"/>
-        </w:rPr>
-        <w:t>file !!!!!!!!!!</w:t>
-      </w:r>
-      <w:proofErr w:type="gramEnd"/>
+        <w:t>!!!!!!!!!! Make sure to do this BEFORE editing an .eds file !!!!!!!!!!</w:t>
+      </w:r>
     </w:p>
     <w:p>
       <w:pPr>
@@ -403,15 +314,11 @@
         <w:pStyle w:val="Steps"/>
       </w:pPr>
       <w:r>
+        <w:lastRenderedPageBreak/>
         <w:t xml:space="preserve">Using the </w:t>
       </w:r>
-      <w:proofErr w:type="spellStart"/>
-      <w:r>
-        <w:t>Quantstudio</w:t>
-      </w:r>
-      <w:proofErr w:type="spellEnd"/>
-      <w:r>
-        <w:t xml:space="preserve"> Design &amp; Analysis software 2.6.0</w:t>
+      <w:r>
+        <w:t>Quantstudio Design &amp; Analysis software 2.6.0</w:t>
       </w:r>
       <w:r>
         <w:t xml:space="preserve">, </w:t>
@@ -456,7 +363,6 @@
           <w:noProof/>
           <w:lang w:val="de-AT" w:eastAsia="de-AT"/>
         </w:rPr>
-        <w:lastRenderedPageBreak/>
         <w:drawing>
           <wp:inline distT="0" distB="0" distL="0" distR="0" wp14:anchorId="3902E816" wp14:editId="051FD716">
             <wp:extent cx="4819650" cy="3058980"/>
@@ -473,7 +379,7 @@
                     <pic:cNvPicPr/>
                   </pic:nvPicPr>
                   <pic:blipFill rotWithShape="1">
-                    <a:blip r:embed="rId5"/>
+                    <a:blip r:embed="rId6"/>
                     <a:srcRect l="8525" t="797" r="7948" b="4957"/>
                     <a:stretch/>
                   </pic:blipFill>
@@ -538,7 +444,7 @@
                     <pic:cNvPicPr/>
                   </pic:nvPicPr>
                   <pic:blipFill rotWithShape="1">
-                    <a:blip r:embed="rId6"/>
+                    <a:blip r:embed="rId7"/>
                     <a:srcRect l="36218" t="-2849" r="33269" b="75271"/>
                     <a:stretch/>
                   </pic:blipFill>
@@ -590,15 +496,7 @@
         <w:t xml:space="preserve"> for the standards in the Sample list</w:t>
       </w:r>
       <w:r>
-        <w:t xml:space="preserve"> (example given for </w:t>
-      </w:r>
-      <w:proofErr w:type="spellStart"/>
-      <w:r>
-        <w:t>gBlocks</w:t>
-      </w:r>
-      <w:proofErr w:type="spellEnd"/>
-      <w:r>
-        <w:t>)</w:t>
+        <w:t xml:space="preserve"> (example given for gBlocks)</w:t>
       </w:r>
     </w:p>
     <w:p>
@@ -607,6 +505,7 @@
           <w:noProof/>
           <w:lang w:val="de-AT" w:eastAsia="de-AT"/>
         </w:rPr>
+        <w:lastRenderedPageBreak/>
         <w:drawing>
           <wp:inline distT="0" distB="0" distL="0" distR="0" wp14:anchorId="6F758C90" wp14:editId="46AC0DC2">
             <wp:extent cx="4736651" cy="2889053"/>
@@ -623,7 +522,7 @@
                     <pic:cNvPicPr/>
                   </pic:nvPicPr>
                   <pic:blipFill>
-                    <a:blip r:embed="rId7"/>
+                    <a:blip r:embed="rId8"/>
                     <a:stretch>
                       <a:fillRect/>
                     </a:stretch>
@@ -671,7 +570,6 @@
         </w:numPr>
       </w:pPr>
       <w:r>
-        <w:lastRenderedPageBreak/>
         <w:t xml:space="preserve">Under Quality check inspect the Amplification Plots </w:t>
       </w:r>
     </w:p>
@@ -719,7 +617,7 @@
                     <pic:cNvPicPr/>
                   </pic:nvPicPr>
                   <pic:blipFill rotWithShape="1">
-                    <a:blip r:embed="rId8"/>
+                    <a:blip r:embed="rId9"/>
                     <a:srcRect l="8590" r="7948" b="4615"/>
                     <a:stretch/>
                   </pic:blipFill>
@@ -820,6 +718,7 @@
           <w:noProof/>
           <w:lang w:val="de-AT" w:eastAsia="de-AT"/>
         </w:rPr>
+        <w:lastRenderedPageBreak/>
         <w:drawing>
           <wp:inline distT="0" distB="0" distL="0" distR="0" wp14:anchorId="73D16E46" wp14:editId="5586C39C">
             <wp:extent cx="5006340" cy="2468880"/>
@@ -836,7 +735,7 @@
                     <pic:cNvPicPr/>
                   </pic:nvPicPr>
                   <pic:blipFill rotWithShape="1">
-                    <a:blip r:embed="rId9"/>
+                    <a:blip r:embed="rId10"/>
                     <a:srcRect l="7821" t="798" r="7949" b="25356"/>
                     <a:stretch/>
                   </pic:blipFill>
@@ -899,35 +798,10 @@
     </w:p>
     <w:p>
       <w:r>
-        <w:lastRenderedPageBreak/>
         <w:t>\</w:t>
       </w:r>
       <w:r>
-        <w:t>Dropbox\</w:t>
-      </w:r>
-      <w:proofErr w:type="spellStart"/>
-      <w:r>
-        <w:t>eutops</w:t>
-      </w:r>
-      <w:proofErr w:type="spellEnd"/>
-      <w:r>
-        <w:t>\data\</w:t>
-      </w:r>
-      <w:proofErr w:type="spellStart"/>
-      <w:r>
-        <w:t>raw_data</w:t>
-      </w:r>
-      <w:proofErr w:type="spellEnd"/>
-      <w:r>
-        <w:t>\</w:t>
-      </w:r>
-      <w:proofErr w:type="spellStart"/>
-      <w:r>
-        <w:t>methylight</w:t>
-      </w:r>
-      <w:proofErr w:type="spellEnd"/>
-      <w:r>
-        <w:t>\</w:t>
+        <w:t>Dropbox\eutops\data\raw_data\methylight\</w:t>
       </w:r>
     </w:p>
     <w:p>
@@ -947,23 +821,7 @@
         <w:pStyle w:val="Steps"/>
       </w:pPr>
       <w:r>
-        <w:t>Calculate PMR, WID-</w:t>
-      </w:r>
-      <w:proofErr w:type="spellStart"/>
-      <w:r>
-        <w:t>qEC</w:t>
-      </w:r>
-      <w:proofErr w:type="spellEnd"/>
-      <w:r>
-        <w:t xml:space="preserve"> and WID-</w:t>
-      </w:r>
-      <w:proofErr w:type="spellStart"/>
-      <w:r>
-        <w:t>qCIN</w:t>
-      </w:r>
-      <w:proofErr w:type="spellEnd"/>
-      <w:r>
-        <w:t xml:space="preserve"> using Shiny</w:t>
+        <w:t>Calculate PMR, WID-qEC and WID-qCIN using Shiny</w:t>
       </w:r>
     </w:p>
     <w:p>
@@ -978,31 +836,7 @@
         <w:t xml:space="preserve">Navigate to </w:t>
       </w:r>
       <w:r>
-        <w:t>\Dropbox\</w:t>
-      </w:r>
-      <w:proofErr w:type="spellStart"/>
-      <w:r>
-        <w:t>eutops</w:t>
-      </w:r>
-      <w:proofErr w:type="spellEnd"/>
-      <w:r>
-        <w:t>\scripts\</w:t>
-      </w:r>
-      <w:proofErr w:type="spellStart"/>
-      <w:r>
-        <w:t>methylight</w:t>
-      </w:r>
-      <w:proofErr w:type="spellEnd"/>
-      <w:r>
-        <w:t>\</w:t>
-      </w:r>
-      <w:proofErr w:type="spellStart"/>
-      <w:r>
-        <w:t>ML_WIDqGyn</w:t>
-      </w:r>
-      <w:proofErr w:type="spellEnd"/>
-      <w:r>
-        <w:t>\</w:t>
+        <w:t>\Dropbox\eutops\scripts\methylight\ML_WIDqGyn\</w:t>
       </w:r>
       <w:r>
         <w:t>shiny</w:t>
@@ -1029,15 +863,7 @@
         <w:t xml:space="preserve"> (</w:t>
       </w:r>
       <w:r>
-        <w:t xml:space="preserve">you could make a shortcut to this file </w:t>
-      </w:r>
-      <w:proofErr w:type="gramStart"/>
-      <w:r>
-        <w:t>e.g.</w:t>
-      </w:r>
-      <w:proofErr w:type="gramEnd"/>
-      <w:r>
-        <w:t xml:space="preserve"> on your Desktop</w:t>
+        <w:t>you could make a shortcut to this file e.g. on your Desktop</w:t>
       </w:r>
       <w:r>
         <w:t>)</w:t>
@@ -1052,22 +878,13 @@
         </w:numPr>
       </w:pPr>
       <w:r>
-        <w:t xml:space="preserve">For </w:t>
-      </w:r>
-      <w:r>
-        <w:t>Mac/Linux</w:t>
-      </w:r>
-      <w:r>
-        <w:t>: d</w:t>
+        <w:t>For Mac/Linux: d</w:t>
       </w:r>
       <w:r>
         <w:t xml:space="preserve">ouble-click </w:t>
       </w:r>
       <w:r>
-        <w:t>CalculatePMRGyn.</w:t>
-      </w:r>
-      <w:r>
-        <w:t>sh</w:t>
+        <w:t>CalculatePMRGyn.sh</w:t>
       </w:r>
       <w:r>
         <w:t xml:space="preserve"> (</w:t>
@@ -1108,26 +925,10 @@
         <w:pStyle w:val="Steps"/>
       </w:pPr>
       <w:r>
-        <w:t>Please update “</w:t>
-      </w:r>
-      <w:proofErr w:type="spellStart"/>
-      <w:r>
-        <w:t>experiment_log</w:t>
-      </w:r>
-      <w:proofErr w:type="spellEnd"/>
-      <w:r>
-        <w:t xml:space="preserve">” </w:t>
-      </w:r>
-      <w:r>
-        <w:t>\Dropbox\</w:t>
-      </w:r>
-      <w:proofErr w:type="spellStart"/>
-      <w:r>
-        <w:t>eutops</w:t>
-      </w:r>
-      <w:proofErr w:type="spellEnd"/>
-      <w:r>
-        <w:t>\data</w:t>
+        <w:t xml:space="preserve">Please update “experiment_log” </w:t>
+      </w:r>
+      <w:r>
+        <w:t>\Dropbox\eutops\data</w:t>
       </w:r>
       <w:r>
         <w:t>!</w:t>
@@ -1830,6 +1631,7 @@
     <w:lsdException w:name="HTML Sample" w:semiHidden="1" w:unhideWhenUsed="1"/>
     <w:lsdException w:name="HTML Typewriter" w:semiHidden="1" w:unhideWhenUsed="1"/>
     <w:lsdException w:name="HTML Variable" w:semiHidden="1" w:unhideWhenUsed="1"/>
+    <w:lsdException w:name="Normal Table" w:semiHidden="1" w:unhideWhenUsed="1"/>
     <w:lsdException w:name="annotation subject" w:semiHidden="1" w:unhideWhenUsed="1"/>
     <w:lsdException w:name="No List" w:semiHidden="1" w:unhideWhenUsed="1"/>
     <w:lsdException w:name="Outline List 1" w:semiHidden="1" w:unhideWhenUsed="1"/>
@@ -1872,8 +1674,11 @@
     <w:lsdException w:name="Table Contemporary" w:semiHidden="1" w:unhideWhenUsed="1"/>
     <w:lsdException w:name="Table Elegant" w:semiHidden="1" w:unhideWhenUsed="1"/>
     <w:lsdException w:name="Table Professional" w:semiHidden="1" w:unhideWhenUsed="1"/>
+    <w:lsdException w:name="Table Subtle 1" w:semiHidden="1" w:unhideWhenUsed="1"/>
     <w:lsdException w:name="Table Subtle 2" w:semiHidden="1" w:unhideWhenUsed="1"/>
     <w:lsdException w:name="Table Web 1" w:semiHidden="1" w:unhideWhenUsed="1"/>
+    <w:lsdException w:name="Table Web 2" w:semiHidden="1" w:unhideWhenUsed="1"/>
+    <w:lsdException w:name="Table Web 3" w:semiHidden="1" w:unhideWhenUsed="1"/>
     <w:lsdException w:name="Balloon Text" w:semiHidden="1" w:unhideWhenUsed="1"/>
     <w:lsdException w:name="Table Grid" w:uiPriority="39"/>
     <w:lsdException w:name="Table Theme" w:semiHidden="1" w:unhideWhenUsed="1"/>

</xml_diff>